<commit_message>
Added some changes in BBD_lab1_Ostapenko.
</commit_message>
<xml_diff>
--- a/Course3/BBD/lab1/BBD_lab1_Ostapenko.docx
+++ b/Course3/BBD/lab1/BBD_lab1_Ostapenko.docx
@@ -4,6 +4,338 @@
   <w:body>
     <w:p>
       <w:pPr>
+        <w:pStyle w:val="Norm"/>
+        <w:ind w:firstLine="0"/>
+        <w:jc w:val="center"/>
+      </w:pPr>
+      <w:r>
+        <w:t>МИНИСТЕРСТВО ОБРАЗОВАНИЯ РЕСПУБЛИКИ БЕЛАРУСЬ</w:t>
+      </w:r>
+    </w:p>
+    <w:p>
+      <w:pPr>
+        <w:pStyle w:val="Norm"/>
+        <w:ind w:firstLine="0"/>
+        <w:jc w:val="center"/>
+      </w:pPr>
+      <w:r>
+        <w:t>МИНИСТЕРСТВО НАУКИ И ВЫСШЕГО ОБРАЗОВАНИЯ РОССИЙСКОЙ ФЕДЕРАЦИИ</w:t>
+      </w:r>
+    </w:p>
+    <w:p>
+      <w:pPr>
+        <w:pStyle w:val="Norm"/>
+        <w:ind w:firstLine="0"/>
+        <w:jc w:val="center"/>
+      </w:pPr>
+      <w:r>
+        <w:t>МЕЖГОСУДАРСТВЕННОЕ ОБРАЗОВАТЕЛЬНОЕ УЧРЕЖДЕНИЕ</w:t>
+      </w:r>
+    </w:p>
+    <w:p>
+      <w:pPr>
+        <w:pStyle w:val="Norm"/>
+        <w:ind w:firstLine="0"/>
+        <w:jc w:val="center"/>
+      </w:pPr>
+      <w:r>
+        <w:t>ВЫСШЕГО ОБРАЗОВАНИЯ «БЕЛОРУССКО-РОССИЙСКИЙ УНИВЕРСИТЕТ»</w:t>
+      </w:r>
+      <w:r>
+        <w:t xml:space="preserve"> </w:t>
+      </w:r>
+    </w:p>
+    <w:p>
+      <w:pPr>
+        <w:pStyle w:val="Norm"/>
+        <w:ind w:firstLine="0"/>
+      </w:pPr>
+    </w:p>
+    <w:p>
+      <w:pPr>
+        <w:pStyle w:val="Norm"/>
+        <w:ind w:firstLine="0"/>
+        <w:jc w:val="center"/>
+      </w:pPr>
+    </w:p>
+    <w:p>
+      <w:pPr>
+        <w:pStyle w:val="Norm"/>
+        <w:ind w:firstLine="0"/>
+        <w:jc w:val="center"/>
+      </w:pPr>
+    </w:p>
+    <w:p>
+      <w:pPr>
+        <w:pStyle w:val="Norm"/>
+        <w:ind w:firstLine="0"/>
+        <w:jc w:val="center"/>
+      </w:pPr>
+      <w:r>
+        <w:t>Кафедра «</w:t>
+      </w:r>
+      <w:r>
+        <w:t>Автомати</w:t>
+      </w:r>
+      <w:r>
+        <w:t>зированные системы управления</w:t>
+      </w:r>
+      <w:r>
+        <w:t>»</w:t>
+      </w:r>
+    </w:p>
+    <w:p>
+      <w:pPr>
+        <w:pStyle w:val="Norm"/>
+        <w:ind w:firstLine="0"/>
+        <w:jc w:val="center"/>
+      </w:pPr>
+    </w:p>
+    <w:p>
+      <w:pPr>
+        <w:pStyle w:val="Norm"/>
+        <w:ind w:firstLine="0"/>
+        <w:jc w:val="center"/>
+      </w:pPr>
+    </w:p>
+    <w:p>
+      <w:pPr>
+        <w:pStyle w:val="Norm"/>
+        <w:ind w:firstLine="0"/>
+        <w:jc w:val="center"/>
+      </w:pPr>
+    </w:p>
+    <w:p>
+      <w:pPr>
+        <w:pStyle w:val="Norm"/>
+        <w:ind w:firstLine="0"/>
+        <w:jc w:val="center"/>
+      </w:pPr>
+    </w:p>
+    <w:p>
+      <w:pPr>
+        <w:pStyle w:val="Norm"/>
+        <w:ind w:firstLine="0"/>
+        <w:jc w:val="center"/>
+      </w:pPr>
+    </w:p>
+    <w:p>
+      <w:pPr>
+        <w:pStyle w:val="Norm"/>
+        <w:ind w:firstLine="0"/>
+        <w:jc w:val="center"/>
+      </w:pPr>
+    </w:p>
+    <w:p>
+      <w:pPr>
+        <w:pStyle w:val="Norm"/>
+        <w:ind w:firstLine="0"/>
+        <w:jc w:val="center"/>
+      </w:pPr>
+    </w:p>
+    <w:p>
+      <w:pPr>
+        <w:pStyle w:val="Norm"/>
+        <w:ind w:firstLine="0"/>
+        <w:jc w:val="center"/>
+      </w:pPr>
+    </w:p>
+    <w:p>
+      <w:pPr>
+        <w:pStyle w:val="Norm"/>
+        <w:ind w:firstLine="0"/>
+        <w:jc w:val="center"/>
+      </w:pPr>
+    </w:p>
+    <w:p>
+      <w:pPr>
+        <w:pStyle w:val="Norm"/>
+        <w:ind w:firstLine="0"/>
+        <w:jc w:val="center"/>
+      </w:pPr>
+    </w:p>
+    <w:p>
+      <w:pPr>
+        <w:pStyle w:val="Norm"/>
+        <w:ind w:firstLine="0"/>
+        <w:jc w:val="center"/>
+      </w:pPr>
+    </w:p>
+    <w:p>
+      <w:pPr>
+        <w:pStyle w:val="Norm"/>
+        <w:ind w:firstLine="0"/>
+        <w:jc w:val="center"/>
+      </w:pPr>
+    </w:p>
+    <w:p>
+      <w:pPr>
+        <w:pStyle w:val="Norm"/>
+        <w:ind w:firstLine="0"/>
+        <w:jc w:val="center"/>
+      </w:pPr>
+    </w:p>
+    <w:p>
+      <w:pPr>
+        <w:pStyle w:val="Norm"/>
+        <w:ind w:firstLine="0"/>
+        <w:jc w:val="center"/>
+      </w:pPr>
+    </w:p>
+    <w:p>
+      <w:pPr>
+        <w:pStyle w:val="Norm"/>
+        <w:ind w:firstLine="0"/>
+        <w:jc w:val="center"/>
+      </w:pPr>
+    </w:p>
+    <w:p>
+      <w:pPr>
+        <w:pStyle w:val="Norm"/>
+        <w:ind w:firstLine="0"/>
+        <w:jc w:val="center"/>
+      </w:pPr>
+    </w:p>
+    <w:p>
+      <w:pPr>
+        <w:pStyle w:val="Norm"/>
+        <w:ind w:firstLine="0"/>
+        <w:jc w:val="center"/>
+      </w:pPr>
+    </w:p>
+    <w:p>
+      <w:pPr>
+        <w:pStyle w:val="Norm"/>
+        <w:ind w:firstLine="0"/>
+        <w:jc w:val="center"/>
+      </w:pPr>
+    </w:p>
+    <w:p>
+      <w:pPr>
+        <w:pStyle w:val="Norm"/>
+        <w:ind w:firstLine="0"/>
+        <w:jc w:val="center"/>
+      </w:pPr>
+    </w:p>
+    <w:p>
+      <w:pPr>
+        <w:pStyle w:val="Norm"/>
+        <w:ind w:firstLine="0"/>
+        <w:jc w:val="center"/>
+      </w:pPr>
+    </w:p>
+    <w:p>
+      <w:pPr>
+        <w:pStyle w:val="Norm"/>
+        <w:ind w:firstLine="0"/>
+        <w:jc w:val="center"/>
+      </w:pPr>
+    </w:p>
+    <w:p>
+      <w:pPr>
+        <w:pStyle w:val="Norm"/>
+        <w:ind w:firstLine="0"/>
+        <w:jc w:val="center"/>
+      </w:pPr>
+    </w:p>
+    <w:p>
+      <w:pPr>
+        <w:pStyle w:val="Norm"/>
+        <w:ind w:firstLine="0"/>
+        <w:jc w:val="center"/>
+      </w:pPr>
+    </w:p>
+    <w:p>
+      <w:pPr>
+        <w:pStyle w:val="Norm"/>
+        <w:ind w:firstLine="0"/>
+        <w:jc w:val="center"/>
+      </w:pPr>
+    </w:p>
+    <w:p>
+      <w:pPr>
+        <w:pStyle w:val="Norm"/>
+        <w:ind w:left="5387" w:firstLine="0"/>
+        <w:jc w:val="left"/>
+      </w:pPr>
+      <w:r>
+        <w:t xml:space="preserve">Выполнил: </w:t>
+      </w:r>
+    </w:p>
+    <w:p>
+      <w:pPr>
+        <w:pStyle w:val="Norm"/>
+        <w:ind w:left="5387" w:firstLine="0"/>
+        <w:jc w:val="left"/>
+      </w:pPr>
+      <w:r>
+        <w:t>ст. гр. АСОИ-181</w:t>
+      </w:r>
+    </w:p>
+    <w:p>
+      <w:pPr>
+        <w:pStyle w:val="Norm"/>
+        <w:ind w:left="5387" w:firstLine="0"/>
+        <w:jc w:val="left"/>
+      </w:pPr>
+      <w:r>
+        <w:t xml:space="preserve">Остапенко Александр </w:t>
+      </w:r>
+      <w:r>
+        <w:t>Константинович</w:t>
+      </w:r>
+    </w:p>
+    <w:p>
+      <w:pPr>
+        <w:pStyle w:val="Norm"/>
+        <w:ind w:left="5387" w:firstLine="0"/>
+        <w:jc w:val="left"/>
+      </w:pPr>
+      <w:r>
+        <w:t xml:space="preserve">Проверил: </w:t>
+      </w:r>
+    </w:p>
+    <w:p>
+      <w:pPr>
+        <w:pStyle w:val="Norm"/>
+        <w:ind w:left="4678"/>
+      </w:pPr>
+      <w:proofErr w:type="spellStart"/>
+      <w:r>
+        <w:t>Мрочек</w:t>
+      </w:r>
+      <w:proofErr w:type="spellEnd"/>
+      <w:r>
+        <w:t xml:space="preserve"> Татьяна </w:t>
+      </w:r>
+      <w:r>
+        <w:t>В</w:t>
+      </w:r>
+      <w:bookmarkStart w:id="0" w:name="_GoBack"/>
+      <w:bookmarkEnd w:id="0"/>
+      <w:r>
+        <w:t>ладимировна</w:t>
+      </w:r>
+    </w:p>
+    <w:p>
+      <w:pPr>
+        <w:rPr>
+          <w:rFonts w:ascii="Times New Roman" w:hAnsi="Times New Roman" w:cs="Times New Roman"/>
+          <w:sz w:val="28"/>
+          <w:szCs w:val="28"/>
+        </w:rPr>
+      </w:pPr>
+      <w:r>
+        <w:br w:type="page"/>
+      </w:r>
+    </w:p>
+    <w:p>
+      <w:pPr>
+        <w:pStyle w:val="Norm"/>
+      </w:pPr>
+    </w:p>
+    <w:p>
+      <w:pPr>
         <w:pStyle w:val="Zagolovok"/>
       </w:pPr>
       <w:r>
@@ -24,7 +356,10 @@
         <w:t xml:space="preserve"> </w:t>
       </w:r>
       <w:r>
-        <w:t>— ??????????????</w:t>
+        <w:t xml:space="preserve">— </w:t>
+      </w:r>
+      <w:r>
+        <w:t>система голосования</w:t>
       </w:r>
     </w:p>
     <w:p>
@@ -44,7 +379,76 @@
         </w:numPr>
       </w:pPr>
       <w:r>
-        <w:t>???????????????????</w:t>
+        <w:t>с</w:t>
+      </w:r>
+      <w:r>
+        <w:t>писок</w:t>
+      </w:r>
+      <w:r>
+        <w:t xml:space="preserve"> спортивных</w:t>
+      </w:r>
+      <w:r>
+        <w:t xml:space="preserve"> команд;</w:t>
+      </w:r>
+    </w:p>
+    <w:p>
+      <w:pPr>
+        <w:pStyle w:val="Norm"/>
+        <w:numPr>
+          <w:ilvl w:val="0"/>
+          <w:numId w:val="6"/>
+        </w:numPr>
+      </w:pPr>
+      <w:r>
+        <w:t>расписание</w:t>
+      </w:r>
+      <w:r>
+        <w:t xml:space="preserve"> спортивных событий</w:t>
+      </w:r>
+      <w:r>
+        <w:t>;</w:t>
+      </w:r>
+    </w:p>
+    <w:p>
+      <w:pPr>
+        <w:pStyle w:val="Norm"/>
+        <w:numPr>
+          <w:ilvl w:val="0"/>
+          <w:numId w:val="6"/>
+        </w:numPr>
+      </w:pPr>
+      <w:r>
+        <w:t>список прошедших</w:t>
+      </w:r>
+      <w:r>
+        <w:t xml:space="preserve"> спортивных</w:t>
+      </w:r>
+      <w:r>
+        <w:t xml:space="preserve"> </w:t>
+      </w:r>
+      <w:r>
+        <w:t xml:space="preserve">событий </w:t>
+      </w:r>
+      <w:r>
+        <w:t>с</w:t>
+      </w:r>
+      <w:r>
+        <w:t xml:space="preserve"> </w:t>
+      </w:r>
+      <w:r>
+        <w:t>исходами;</w:t>
+      </w:r>
+    </w:p>
+    <w:p>
+      <w:pPr>
+        <w:pStyle w:val="Norm"/>
+        <w:numPr>
+          <w:ilvl w:val="0"/>
+          <w:numId w:val="6"/>
+        </w:numPr>
+      </w:pPr>
+      <w:r>
+        <w:t>правила спортивных игр.</w:t>
       </w:r>
     </w:p>
     <w:p>
@@ -72,12 +476,90 @@
         <w:pStyle w:val="Norm"/>
       </w:pPr>
       <w:r>
-        <w:t xml:space="preserve">Проектирование многопользовательской информационной системы. Систему предполагается использовать для организации голосования за исходы спортивных событий с </w:t>
-      </w:r>
-      <w:bookmarkStart w:id="0" w:name="_GoBack"/>
-      <w:bookmarkEnd w:id="0"/>
+        <w:t xml:space="preserve">Проектирование многопользовательской информационной системы. Систему предполагается использовать для организации </w:t>
+      </w:r>
+      <w:r>
+        <w:t>онлайн-</w:t>
+      </w:r>
+      <w:r>
+        <w:t xml:space="preserve">голосования за исходы спортивных событий с </w:t>
+      </w:r>
+      <w:r>
+        <w:t>возможностью просмотра статистики голосования.</w:t>
+      </w:r>
+      <w:r>
+        <w:t xml:space="preserve"> Пользователи будут иметь возможность проголосовать за исходы в любом количестве матчей, а также просматривать статистику голосования других пользователей за матчи. Организаторы голосования смогут просматривать статистику голосования конкретного пользователя по различным спортивным событиям. </w:t>
+      </w:r>
+    </w:p>
+    <w:p>
+      <w:pPr>
+        <w:pStyle w:val="Podzagolovok"/>
+      </w:pPr>
+      <w:r>
+        <w:t>Цели создания модели</w:t>
+      </w:r>
+    </w:p>
+    <w:p>
+      <w:pPr>
+        <w:pStyle w:val="Norm"/>
+      </w:pPr>
+      <w:r>
+        <w:t>Систему предполагается использовать для организации голосования за исходы спортивных событий между пользователями системы.</w:t>
+      </w:r>
+    </w:p>
+    <w:p>
+      <w:pPr>
+        <w:pStyle w:val="Norm"/>
+      </w:pPr>
+      <w:r>
+        <w:t xml:space="preserve">Критерий оценки достижений целей системы — </w:t>
+      </w:r>
+      <w:r>
+        <w:t xml:space="preserve">увеличение числа вовлечённых в голосование пользователей. Так как онлайн-платформа агрегирует </w:t>
+      </w:r>
+      <w:r>
+        <w:t>в себе большее количество спортивных событий по различным видам спорта и</w:t>
+      </w:r>
+      <w:r>
+        <w:t xml:space="preserve"> позволяет увеличить охват</w:t>
+      </w:r>
+      <w:r>
+        <w:t xml:space="preserve"> пользователей</w:t>
+      </w:r>
+      <w:r>
+        <w:t>.</w:t>
+      </w:r>
+      <w:r>
+        <w:t xml:space="preserve"> </w:t>
+      </w:r>
+    </w:p>
+    <w:p>
+      <w:pPr>
+        <w:pStyle w:val="Zagolovok"/>
+      </w:pPr>
+      <w:r>
+        <w:t>Характеристика объектов автоматизации</w:t>
+      </w:r>
+    </w:p>
+    <w:p>
+      <w:pPr>
+        <w:pStyle w:val="Podzagolovok"/>
+        <w:numPr>
+          <w:ilvl w:val="1"/>
+          <w:numId w:val="8"/>
+        </w:numPr>
+      </w:pPr>
+      <w:r>
+        <w:t>Краткие сведения</w:t>
+      </w:r>
+    </w:p>
+    <w:p>
+      <w:pPr>
+        <w:pStyle w:val="Norm"/>
+      </w:pPr>
     </w:p>
     <w:sectPr>
+      <w:footerReference w:type="default" r:id="rId8"/>
       <w:pgSz w:w="11906" w:h="16838"/>
       <w:pgMar w:top="567" w:right="567" w:bottom="567" w:left="1134" w:header="708" w:footer="708" w:gutter="0"/>
       <w:cols w:space="708"/>
@@ -85,6 +567,70 @@
     </w:sectPr>
   </w:body>
 </w:document>
+</file>
+
+<file path=word/endnotes.xml><?xml version="1.0" encoding="utf-8"?>
+<w:endnotes xmlns:wpc="http://schemas.microsoft.com/office/word/2010/wordprocessingCanvas" xmlns:cx="http://schemas.microsoft.com/office/drawing/2014/chartex" xmlns:cx1="http://schemas.microsoft.com/office/drawing/2015/9/8/chartex" xmlns:mc="http://schemas.openxmlformats.org/markup-compatibility/2006" xmlns:o="urn:schemas-microsoft-com:office:office" xmlns:r="http://schemas.openxmlformats.org/officeDocument/2006/relationships" xmlns:m="http://schemas.openxmlformats.org/officeDocument/2006/math" xmlns:v="urn:schemas-microsoft-com:vml" xmlns:wp14="http://schemas.microsoft.com/office/word/2010/wordprocessingDrawing" xmlns:wp="http://schemas.openxmlformats.org/drawingml/2006/wordprocessingDrawing" xmlns:w10="urn:schemas-microsoft-com:office:word" xmlns:w="http://schemas.openxmlformats.org/wordprocessingml/2006/main" xmlns:w14="http://schemas.microsoft.com/office/word/2010/wordml" xmlns:w15="http://schemas.microsoft.com/office/word/2012/wordml" xmlns:w16se="http://schemas.microsoft.com/office/word/2015/wordml/symex" xmlns:wpg="http://schemas.microsoft.com/office/word/2010/wordprocessingGroup" xmlns:wpi="http://schemas.microsoft.com/office/word/2010/wordprocessingInk" xmlns:wne="http://schemas.microsoft.com/office/word/2006/wordml" xmlns:wps="http://schemas.microsoft.com/office/word/2010/wordprocessingShape" mc:Ignorable="w14 w15 w16se wp14">
+  <w:endnote w:type="separator" w:id="-1">
+    <w:p>
+      <w:pPr>
+        <w:spacing w:after="0" w:line="240" w:lineRule="auto"/>
+      </w:pPr>
+      <w:r>
+        <w:separator/>
+      </w:r>
+    </w:p>
+  </w:endnote>
+  <w:endnote w:type="continuationSeparator" w:id="0">
+    <w:p>
+      <w:pPr>
+        <w:spacing w:after="0" w:line="240" w:lineRule="auto"/>
+      </w:pPr>
+      <w:r>
+        <w:continuationSeparator/>
+      </w:r>
+    </w:p>
+  </w:endnote>
+</w:endnotes>
+</file>
+
+<file path=word/footer1.xml><?xml version="1.0" encoding="utf-8"?>
+<w:ftr xmlns:wpc="http://schemas.microsoft.com/office/word/2010/wordprocessingCanvas" xmlns:cx="http://schemas.microsoft.com/office/drawing/2014/chartex" xmlns:cx1="http://schemas.microsoft.com/office/drawing/2015/9/8/chartex" xmlns:mc="http://schemas.openxmlformats.org/markup-compatibility/2006" xmlns:o="urn:schemas-microsoft-com:office:office" xmlns:r="http://schemas.openxmlformats.org/officeDocument/2006/relationships" xmlns:m="http://schemas.openxmlformats.org/officeDocument/2006/math" xmlns:v="urn:schemas-microsoft-com:vml" xmlns:wp14="http://schemas.microsoft.com/office/word/2010/wordprocessingDrawing" xmlns:wp="http://schemas.openxmlformats.org/drawingml/2006/wordprocessingDrawing" xmlns:w10="urn:schemas-microsoft-com:office:word" xmlns:w="http://schemas.openxmlformats.org/wordprocessingml/2006/main" xmlns:w14="http://schemas.microsoft.com/office/word/2010/wordml" xmlns:w15="http://schemas.microsoft.com/office/word/2012/wordml" xmlns:w16se="http://schemas.microsoft.com/office/word/2015/wordml/symex" xmlns:wpg="http://schemas.microsoft.com/office/word/2010/wordprocessingGroup" xmlns:wpi="http://schemas.microsoft.com/office/word/2010/wordprocessingInk" xmlns:wne="http://schemas.microsoft.com/office/word/2006/wordml" xmlns:wps="http://schemas.microsoft.com/office/word/2010/wordprocessingShape" mc:Ignorable="w14 w15 w16se wp14">
+  <w:p>
+    <w:pPr>
+      <w:pStyle w:val="Norm"/>
+      <w:jc w:val="center"/>
+    </w:pPr>
+    <w:r>
+      <w:t>Могилёв 2020 г.</w:t>
+    </w:r>
+  </w:p>
+</w:ftr>
+</file>
+
+<file path=word/footnotes.xml><?xml version="1.0" encoding="utf-8"?>
+<w:footnotes xmlns:wpc="http://schemas.microsoft.com/office/word/2010/wordprocessingCanvas" xmlns:cx="http://schemas.microsoft.com/office/drawing/2014/chartex" xmlns:cx1="http://schemas.microsoft.com/office/drawing/2015/9/8/chartex" xmlns:mc="http://schemas.openxmlformats.org/markup-compatibility/2006" xmlns:o="urn:schemas-microsoft-com:office:office" xmlns:r="http://schemas.openxmlformats.org/officeDocument/2006/relationships" xmlns:m="http://schemas.openxmlformats.org/officeDocument/2006/math" xmlns:v="urn:schemas-microsoft-com:vml" xmlns:wp14="http://schemas.microsoft.com/office/word/2010/wordprocessingDrawing" xmlns:wp="http://schemas.openxmlformats.org/drawingml/2006/wordprocessingDrawing" xmlns:w10="urn:schemas-microsoft-com:office:word" xmlns:w="http://schemas.openxmlformats.org/wordprocessingml/2006/main" xmlns:w14="http://schemas.microsoft.com/office/word/2010/wordml" xmlns:w15="http://schemas.microsoft.com/office/word/2012/wordml" xmlns:w16se="http://schemas.microsoft.com/office/word/2015/wordml/symex" xmlns:wpg="http://schemas.microsoft.com/office/word/2010/wordprocessingGroup" xmlns:wpi="http://schemas.microsoft.com/office/word/2010/wordprocessingInk" xmlns:wne="http://schemas.microsoft.com/office/word/2006/wordml" xmlns:wps="http://schemas.microsoft.com/office/word/2010/wordprocessingShape" mc:Ignorable="w14 w15 w16se wp14">
+  <w:footnote w:type="separator" w:id="-1">
+    <w:p>
+      <w:pPr>
+        <w:spacing w:after="0" w:line="240" w:lineRule="auto"/>
+      </w:pPr>
+      <w:r>
+        <w:separator/>
+      </w:r>
+    </w:p>
+  </w:footnote>
+  <w:footnote w:type="continuationSeparator" w:id="0">
+    <w:p>
+      <w:pPr>
+        <w:spacing w:after="0" w:line="240" w:lineRule="auto"/>
+      </w:pPr>
+      <w:r>
+        <w:continuationSeparator/>
+      </w:r>
+    </w:p>
+  </w:footnote>
+</w:footnotes>
 </file>
 
 <file path=word/numbering.xml><?xml version="1.0" encoding="utf-8"?>
@@ -733,6 +1279,36 @@
     <w:abstractNumId w:val="5"/>
   </w:num>
   <w:num w:numId="7">
+    <w:abstractNumId w:val="3"/>
+    <w:lvlOverride w:ilvl="0">
+      <w:startOverride w:val="1"/>
+    </w:lvlOverride>
+    <w:lvlOverride w:ilvl="1">
+      <w:startOverride w:val="1"/>
+    </w:lvlOverride>
+    <w:lvlOverride w:ilvl="2">
+      <w:startOverride w:val="1"/>
+    </w:lvlOverride>
+    <w:lvlOverride w:ilvl="3">
+      <w:startOverride w:val="1"/>
+    </w:lvlOverride>
+    <w:lvlOverride w:ilvl="4">
+      <w:startOverride w:val="1"/>
+    </w:lvlOverride>
+    <w:lvlOverride w:ilvl="5">
+      <w:startOverride w:val="1"/>
+    </w:lvlOverride>
+    <w:lvlOverride w:ilvl="6">
+      <w:startOverride w:val="1"/>
+    </w:lvlOverride>
+    <w:lvlOverride w:ilvl="7">
+      <w:startOverride w:val="1"/>
+    </w:lvlOverride>
+    <w:lvlOverride w:ilvl="8">
+      <w:startOverride w:val="1"/>
+    </w:lvlOverride>
+  </w:num>
+  <w:num w:numId="8">
     <w:abstractNumId w:val="3"/>
     <w:lvlOverride w:ilvl="0">
       <w:startOverride w:val="1"/>
@@ -1367,6 +1943,50 @@
       <w:szCs w:val="28"/>
     </w:rPr>
   </w:style>
+  <w:style w:type="paragraph" w:styleId="a4">
+    <w:name w:val="header"/>
+    <w:basedOn w:val="a"/>
+    <w:link w:val="a5"/>
+    <w:uiPriority w:val="99"/>
+    <w:unhideWhenUsed/>
+    <w:rsid w:val="007353FF"/>
+    <w:pPr>
+      <w:tabs>
+        <w:tab w:val="center" w:pos="4677"/>
+        <w:tab w:val="right" w:pos="9355"/>
+      </w:tabs>
+      <w:spacing w:after="0" w:line="240" w:lineRule="auto"/>
+    </w:pPr>
+  </w:style>
+  <w:style w:type="character" w:customStyle="1" w:styleId="a5">
+    <w:name w:val="Верхний колонтитул Знак"/>
+    <w:basedOn w:val="a0"/>
+    <w:link w:val="a4"/>
+    <w:uiPriority w:val="99"/>
+    <w:rsid w:val="007353FF"/>
+  </w:style>
+  <w:style w:type="paragraph" w:styleId="a6">
+    <w:name w:val="footer"/>
+    <w:basedOn w:val="a"/>
+    <w:link w:val="a7"/>
+    <w:uiPriority w:val="99"/>
+    <w:unhideWhenUsed/>
+    <w:rsid w:val="007353FF"/>
+    <w:pPr>
+      <w:tabs>
+        <w:tab w:val="center" w:pos="4677"/>
+        <w:tab w:val="right" w:pos="9355"/>
+      </w:tabs>
+      <w:spacing w:after="0" w:line="240" w:lineRule="auto"/>
+    </w:pPr>
+  </w:style>
+  <w:style w:type="character" w:customStyle="1" w:styleId="a7">
+    <w:name w:val="Нижний колонтитул Знак"/>
+    <w:basedOn w:val="a0"/>
+    <w:link w:val="a6"/>
+    <w:uiPriority w:val="99"/>
+    <w:rsid w:val="007353FF"/>
+  </w:style>
 </w:styles>
 </file>
 
@@ -1636,7 +2256,7 @@
 </file>
 
 <file path=customXml/itemProps1.xml><?xml version="1.0" encoding="utf-8"?>
-<ds:datastoreItem xmlns:ds="http://schemas.openxmlformats.org/officeDocument/2006/customXml" ds:itemID="{132EB474-E932-4FD3-A0D0-84D771B09187}">
+<ds:datastoreItem xmlns:ds="http://schemas.openxmlformats.org/officeDocument/2006/customXml" ds:itemID="{08419313-B5D7-44DE-88BB-910A283E45DC}">
   <ds:schemaRefs>
     <ds:schemaRef ds:uri="http://schemas.openxmlformats.org/officeDocument/2006/bibliography"/>
   </ds:schemaRefs>

</xml_diff>